<commit_message>
Update report_template.docx Remove examples directory.
</commit_message>
<xml_diff>
--- a/templates/report_template.docx
+++ b/templates/report_template.docx
@@ -96,7 +96,7 @@
         <w:i/>
         <w:iCs/>
       </w:rPr>
-      <w:t>Audix Confidential</w:t>
+      <w:t>Confidential</w:t>
     </w:r>
   </w:p>
 </w:ftr>
@@ -148,10 +148,7 @@
       <w:pStyle w:val="Header"/>
     </w:pPr>
     <w:r>
-      <w:t xml:space="preserve">Gain Coin </w:t>
-    </w:r>
-    <w:r>
-      <w:t>Analysis</w:t>
+      <w:t>Audio Bench Report</w:t>
     </w:r>
     <w:r>
       <w:ptab w:relativeTo="margin" w:alignment="center" w:leader="none"/>
@@ -163,10 +160,7 @@
       <w:ptab w:relativeTo="margin" w:alignment="right" w:leader="none"/>
     </w:r>
     <w:r>
-      <w:t>February 11</w:t>
-    </w:r>
-    <w:r>
-      <w:t>, 2025</w:t>
+      <w:t>November 21, 2025</w:t>
     </w:r>
   </w:p>
 </w:hdr>

</xml_diff>